<commit_message>
1) Got most of Objective 5) of Part 2 done. This involves building a linked list of regNodes through parsing the input file. The only bug remaining, from what I can see, is that the first occurrence of a register isn't being added. Will fix that in next push. 2) Copied in block3.i as a test case because it's easier to read/verify manually. 3) Updated the design doc with a note about r0 and feasible registers in top-down allocation.
</commit_message>
<xml_diff>
--- a/Supporting Documents/Plan of Action.docx
+++ b/Supporting Documents/Plan of Action.docx
@@ -19,27 +19,7 @@
           <w:sz w:val="24"/>
           <w:szCs w:val="24"/>
         </w:rPr>
-        <w:t>Part 1: Setting up environment and scanning a .</w:t>
-      </w:r>
-      <w:proofErr w:type="spellStart"/>
-      <w:r>
-        <w:rPr>
-          <w:rFonts w:ascii="Times New Roman" w:hAnsi="Times New Roman" w:cs="Times New Roman"/>
-          <w:b/>
-          <w:sz w:val="24"/>
-          <w:szCs w:val="24"/>
-        </w:rPr>
-        <w:t>i</w:t>
-      </w:r>
-      <w:proofErr w:type="spellEnd"/>
-      <w:r>
-        <w:rPr>
-          <w:rFonts w:ascii="Times New Roman" w:hAnsi="Times New Roman" w:cs="Times New Roman"/>
-          <w:b/>
-          <w:sz w:val="24"/>
-          <w:szCs w:val="24"/>
-        </w:rPr>
-        <w:t xml:space="preserve"> file.</w:t>
+        <w:t>Part 1: Setting up environment and scanning a .i file.</w:t>
       </w:r>
       <w:r>
         <w:rPr>
@@ -73,49 +53,21 @@
         </w:rPr>
         <w:t xml:space="preserve">Get skeleton code for </w:t>
       </w:r>
-      <w:proofErr w:type="spellStart"/>
-      <w:r>
-        <w:rPr>
-          <w:rFonts w:ascii="Times New Roman" w:hAnsi="Times New Roman" w:cs="Times New Roman"/>
-          <w:sz w:val="24"/>
-          <w:szCs w:val="24"/>
-        </w:rPr>
-        <w:t>the</w:t>
-      </w:r>
-      <w:proofErr w:type="spellEnd"/>
-      <w:r>
-        <w:rPr>
-          <w:rFonts w:ascii="Times New Roman" w:hAnsi="Times New Roman" w:cs="Times New Roman"/>
-          <w:sz w:val="24"/>
-          <w:szCs w:val="24"/>
-        </w:rPr>
-        <w:t xml:space="preserve"> program. Includes .c, </w:t>
-      </w:r>
-      <w:r>
-        <w:rPr>
-          <w:rFonts w:ascii="Times New Roman" w:hAnsi="Times New Roman" w:cs="Times New Roman"/>
-          <w:sz w:val="24"/>
-          <w:szCs w:val="24"/>
-        </w:rPr>
-        <w:t xml:space="preserve">.h, and </w:t>
-      </w:r>
-      <w:proofErr w:type="spellStart"/>
-      <w:r>
-        <w:rPr>
-          <w:rFonts w:ascii="Times New Roman" w:hAnsi="Times New Roman" w:cs="Times New Roman"/>
-          <w:sz w:val="24"/>
-          <w:szCs w:val="24"/>
-        </w:rPr>
-        <w:t>makefile</w:t>
-      </w:r>
-      <w:proofErr w:type="spellEnd"/>
-      <w:r>
-        <w:rPr>
-          <w:rFonts w:ascii="Times New Roman" w:hAnsi="Times New Roman" w:cs="Times New Roman"/>
-          <w:sz w:val="24"/>
-          <w:szCs w:val="24"/>
-        </w:rPr>
-        <w:t>.</w:t>
+      <w:r>
+        <w:rPr>
+          <w:rFonts w:ascii="Times New Roman" w:hAnsi="Times New Roman" w:cs="Times New Roman"/>
+          <w:sz w:val="24"/>
+          <w:szCs w:val="24"/>
+        </w:rPr>
+        <w:t xml:space="preserve">the program. Includes .c, </w:t>
+      </w:r>
+      <w:r>
+        <w:rPr>
+          <w:rFonts w:ascii="Times New Roman" w:hAnsi="Times New Roman" w:cs="Times New Roman"/>
+          <w:sz w:val="24"/>
+          <w:szCs w:val="24"/>
+        </w:rPr>
+        <w:t>.h, and makefile.</w:t>
       </w:r>
     </w:p>
     <w:p>
@@ -216,25 +168,7 @@
           <w:sz w:val="24"/>
           <w:szCs w:val="24"/>
         </w:rPr>
-        <w:t xml:space="preserve">Define </w:t>
-      </w:r>
-      <w:proofErr w:type="spellStart"/>
-      <w:r>
-        <w:rPr>
-          <w:rFonts w:ascii="Times New Roman" w:hAnsi="Times New Roman" w:cs="Times New Roman"/>
-          <w:sz w:val="24"/>
-          <w:szCs w:val="24"/>
-        </w:rPr>
-        <w:t>enums</w:t>
-      </w:r>
-      <w:proofErr w:type="spellEnd"/>
-      <w:r>
-        <w:rPr>
-          <w:rFonts w:ascii="Times New Roman" w:hAnsi="Times New Roman" w:cs="Times New Roman"/>
-          <w:sz w:val="24"/>
-          <w:szCs w:val="24"/>
-        </w:rPr>
-        <w:t xml:space="preserve"> for each of the ILOC operations present in the test/report blocks in the .h file.</w:t>
+        <w:t>Define enums for each of the ILOC operations present in the test/report blocks in the .h file.</w:t>
       </w:r>
     </w:p>
     <w:p>
@@ -257,25 +191,7 @@
           <w:sz w:val="24"/>
           <w:szCs w:val="24"/>
         </w:rPr>
-        <w:t xml:space="preserve">Set up logic in main() that sets an </w:t>
-      </w:r>
-      <w:proofErr w:type="spellStart"/>
-      <w:r>
-        <w:rPr>
-          <w:rFonts w:ascii="Times New Roman" w:hAnsi="Times New Roman" w:cs="Times New Roman"/>
-          <w:sz w:val="24"/>
-          <w:szCs w:val="24"/>
-        </w:rPr>
-        <w:t>enum</w:t>
-      </w:r>
-      <w:proofErr w:type="spellEnd"/>
-      <w:r>
-        <w:rPr>
-          <w:rFonts w:ascii="Times New Roman" w:hAnsi="Times New Roman" w:cs="Times New Roman"/>
-          <w:sz w:val="24"/>
-          <w:szCs w:val="24"/>
-        </w:rPr>
-        <w:t xml:space="preserve"> variable depending on the ILOC operation present on a valid (non-blank/commented) line. We'll have 3 register variables for each line, which we'll use to store up to 3 register ID's from the operation. Have a switch branch after that which prints out the involved virtual register ID's and the operation name, for each valid line. </w:t>
+        <w:t xml:space="preserve">Set up logic in main() that sets an enum variable depending on the ILOC operation present on a valid (non-blank/commented) line. We'll have 3 register variables for each line, which we'll use to store up to 3 register ID's from the operation. Have a switch branch after that which prints out the involved virtual register ID's and the operation name, for each valid line. </w:t>
       </w:r>
     </w:p>
     <w:p>
@@ -292,59 +208,13 @@
           <w:szCs w:val="24"/>
         </w:rPr>
       </w:pPr>
-      <w:proofErr w:type="spellStart"/>
-      <w:r>
-        <w:rPr>
-          <w:rFonts w:ascii="Times New Roman" w:hAnsi="Times New Roman" w:cs="Times New Roman"/>
-          <w:sz w:val="24"/>
-          <w:szCs w:val="24"/>
-        </w:rPr>
-        <w:t>fprintf</w:t>
-      </w:r>
-      <w:proofErr w:type="spellEnd"/>
-      <w:r>
-        <w:rPr>
-          <w:rFonts w:ascii="Times New Roman" w:hAnsi="Times New Roman" w:cs="Times New Roman"/>
-          <w:sz w:val="24"/>
-          <w:szCs w:val="24"/>
-        </w:rPr>
-        <w:t xml:space="preserve"> to </w:t>
-      </w:r>
-      <w:proofErr w:type="spellStart"/>
-      <w:r>
-        <w:rPr>
-          <w:rFonts w:ascii="Times New Roman" w:hAnsi="Times New Roman" w:cs="Times New Roman"/>
-          <w:sz w:val="24"/>
-          <w:szCs w:val="24"/>
-        </w:rPr>
-        <w:t>stdout</w:t>
-      </w:r>
-      <w:proofErr w:type="spellEnd"/>
-      <w:r>
-        <w:rPr>
-          <w:rFonts w:ascii="Times New Roman" w:hAnsi="Times New Roman" w:cs="Times New Roman"/>
-          <w:sz w:val="24"/>
-          <w:szCs w:val="24"/>
-        </w:rPr>
-        <w:t xml:space="preserve">. This means that we'll get print messages, but someone deciding to pipe </w:t>
-      </w:r>
-      <w:proofErr w:type="spellStart"/>
-      <w:r>
-        <w:rPr>
-          <w:rFonts w:ascii="Times New Roman" w:hAnsi="Times New Roman" w:cs="Times New Roman"/>
-          <w:sz w:val="24"/>
-          <w:szCs w:val="24"/>
-        </w:rPr>
-        <w:t>stdout</w:t>
-      </w:r>
-      <w:proofErr w:type="spellEnd"/>
-      <w:r>
-        <w:rPr>
-          <w:rFonts w:ascii="Times New Roman" w:hAnsi="Times New Roman" w:cs="Times New Roman"/>
-          <w:sz w:val="24"/>
-          <w:szCs w:val="24"/>
-        </w:rPr>
-        <w:t xml:space="preserve"> to a file can also get it. See </w:t>
+      <w:r>
+        <w:rPr>
+          <w:rFonts w:ascii="Times New Roman" w:hAnsi="Times New Roman" w:cs="Times New Roman"/>
+          <w:sz w:val="24"/>
+          <w:szCs w:val="24"/>
+        </w:rPr>
+        <w:t xml:space="preserve">fprintf to stdout. This means that we'll get print messages, but someone deciding to pipe stdout to a file can also get it. See </w:t>
       </w:r>
       <w:r>
         <w:rPr>
@@ -559,25 +429,7 @@
           <w:sz w:val="24"/>
           <w:szCs w:val="24"/>
         </w:rPr>
-        <w:t xml:space="preserve">Note: the virtual register </w:t>
-      </w:r>
-      <w:proofErr w:type="spellStart"/>
-      <w:r>
-        <w:rPr>
-          <w:rFonts w:ascii="Times New Roman" w:hAnsi="Times New Roman" w:cs="Times New Roman"/>
-          <w:sz w:val="24"/>
-          <w:szCs w:val="24"/>
-        </w:rPr>
-        <w:t>structs</w:t>
-      </w:r>
-      <w:proofErr w:type="spellEnd"/>
-      <w:r>
-        <w:rPr>
-          <w:rFonts w:ascii="Times New Roman" w:hAnsi="Times New Roman" w:cs="Times New Roman"/>
-          <w:sz w:val="24"/>
-          <w:szCs w:val="24"/>
-        </w:rPr>
-        <w:t xml:space="preserve"> are defined with information that is useful for both the top-down allocators and the bottom-down allocator. </w:t>
+        <w:t xml:space="preserve">Note: the virtual register structs are defined with information that is useful for both the top-down allocators and the bottom-down allocator. </w:t>
       </w:r>
       <w:r>
         <w:rPr>
@@ -640,133 +492,7 @@
           <w:sz w:val="24"/>
           <w:szCs w:val="24"/>
         </w:rPr>
-        <w:t xml:space="preserve">Define the </w:t>
-      </w:r>
-      <w:proofErr w:type="spellStart"/>
-      <w:r>
-        <w:rPr>
-          <w:rFonts w:ascii="Times New Roman" w:hAnsi="Times New Roman" w:cs="Times New Roman"/>
-          <w:sz w:val="24"/>
-          <w:szCs w:val="24"/>
-        </w:rPr>
-        <w:t>registerNode</w:t>
-      </w:r>
-      <w:proofErr w:type="spellEnd"/>
-      <w:r>
-        <w:rPr>
-          <w:rFonts w:ascii="Times New Roman" w:hAnsi="Times New Roman" w:cs="Times New Roman"/>
-          <w:sz w:val="24"/>
-          <w:szCs w:val="24"/>
-        </w:rPr>
-        <w:t xml:space="preserve"> </w:t>
-      </w:r>
-      <w:proofErr w:type="spellStart"/>
-      <w:r>
-        <w:rPr>
-          <w:rFonts w:ascii="Times New Roman" w:hAnsi="Times New Roman" w:cs="Times New Roman"/>
-          <w:sz w:val="24"/>
-          <w:szCs w:val="24"/>
-        </w:rPr>
-        <w:t>struct</w:t>
-      </w:r>
-      <w:proofErr w:type="spellEnd"/>
-      <w:r>
-        <w:rPr>
-          <w:rFonts w:ascii="Times New Roman" w:hAnsi="Times New Roman" w:cs="Times New Roman"/>
-          <w:sz w:val="24"/>
-          <w:szCs w:val="24"/>
-        </w:rPr>
-        <w:t xml:space="preserve">, </w:t>
-      </w:r>
-      <w:proofErr w:type="spellStart"/>
-      <w:r>
-        <w:rPr>
-          <w:rFonts w:ascii="Times New Roman" w:hAnsi="Times New Roman" w:cs="Times New Roman"/>
-          <w:sz w:val="24"/>
-          <w:szCs w:val="24"/>
-        </w:rPr>
-        <w:t>typedef'ing</w:t>
-      </w:r>
-      <w:proofErr w:type="spellEnd"/>
-      <w:r>
-        <w:rPr>
-          <w:rFonts w:ascii="Times New Roman" w:hAnsi="Times New Roman" w:cs="Times New Roman"/>
-          <w:sz w:val="24"/>
-          <w:szCs w:val="24"/>
-        </w:rPr>
-        <w:t xml:space="preserve"> a pointer to it as a </w:t>
-      </w:r>
-      <w:proofErr w:type="spellStart"/>
-      <w:r>
-        <w:rPr>
-          <w:rFonts w:ascii="Times New Roman" w:hAnsi="Times New Roman" w:cs="Times New Roman"/>
-          <w:sz w:val="24"/>
-          <w:szCs w:val="24"/>
-        </w:rPr>
-        <w:t>regNode</w:t>
-      </w:r>
-      <w:proofErr w:type="spellEnd"/>
-      <w:r>
-        <w:rPr>
-          <w:rFonts w:ascii="Times New Roman" w:hAnsi="Times New Roman" w:cs="Times New Roman"/>
-          <w:sz w:val="24"/>
-          <w:szCs w:val="24"/>
-        </w:rPr>
-        <w:t xml:space="preserve"> (</w:t>
-      </w:r>
-      <w:proofErr w:type="spellStart"/>
-      <w:r>
-        <w:rPr>
-          <w:rFonts w:ascii="Times New Roman" w:hAnsi="Times New Roman" w:cs="Times New Roman"/>
-          <w:sz w:val="24"/>
-          <w:szCs w:val="24"/>
-        </w:rPr>
-        <w:t>typedef</w:t>
-      </w:r>
-      <w:proofErr w:type="spellEnd"/>
-      <w:r>
-        <w:rPr>
-          <w:rFonts w:ascii="Times New Roman" w:hAnsi="Times New Roman" w:cs="Times New Roman"/>
-          <w:sz w:val="24"/>
-          <w:szCs w:val="24"/>
-        </w:rPr>
-        <w:t xml:space="preserve"> </w:t>
-      </w:r>
-      <w:proofErr w:type="spellStart"/>
-      <w:r>
-        <w:rPr>
-          <w:rFonts w:ascii="Times New Roman" w:hAnsi="Times New Roman" w:cs="Times New Roman"/>
-          <w:sz w:val="24"/>
-          <w:szCs w:val="24"/>
-        </w:rPr>
-        <w:t>registerNode</w:t>
-      </w:r>
-      <w:proofErr w:type="spellEnd"/>
-      <w:r>
-        <w:rPr>
-          <w:rFonts w:ascii="Times New Roman" w:hAnsi="Times New Roman" w:cs="Times New Roman"/>
-          <w:sz w:val="24"/>
-          <w:szCs w:val="24"/>
-        </w:rPr>
-        <w:t xml:space="preserve"> *</w:t>
-      </w:r>
-      <w:proofErr w:type="spellStart"/>
-      <w:r>
-        <w:rPr>
-          <w:rFonts w:ascii="Times New Roman" w:hAnsi="Times New Roman" w:cs="Times New Roman"/>
-          <w:sz w:val="24"/>
-          <w:szCs w:val="24"/>
-        </w:rPr>
-        <w:t>regNode</w:t>
-      </w:r>
-      <w:proofErr w:type="spellEnd"/>
-      <w:r>
-        <w:rPr>
-          <w:rFonts w:ascii="Times New Roman" w:hAnsi="Times New Roman" w:cs="Times New Roman"/>
-          <w:sz w:val="24"/>
-          <w:szCs w:val="24"/>
-        </w:rPr>
-        <w:t xml:space="preserve">). </w:t>
+        <w:t xml:space="preserve">Define the registerNode struct, typedef'ing a pointer to it as a regNode (typedef registerNode *regNode). </w:t>
       </w:r>
       <w:r>
         <w:rPr>
@@ -791,59 +517,13 @@
           <w:szCs w:val="24"/>
         </w:rPr>
       </w:pPr>
-      <w:proofErr w:type="spellStart"/>
-      <w:r>
-        <w:rPr>
-          <w:rFonts w:ascii="Times New Roman" w:hAnsi="Times New Roman" w:cs="Times New Roman"/>
-          <w:sz w:val="24"/>
-          <w:szCs w:val="24"/>
-        </w:rPr>
-        <w:t>uint</w:t>
-      </w:r>
-      <w:proofErr w:type="spellEnd"/>
-      <w:r>
-        <w:rPr>
-          <w:rFonts w:ascii="Times New Roman" w:hAnsi="Times New Roman" w:cs="Times New Roman"/>
-          <w:sz w:val="24"/>
-          <w:szCs w:val="24"/>
-        </w:rPr>
-        <w:t xml:space="preserve"> </w:t>
-      </w:r>
-      <w:proofErr w:type="spellStart"/>
-      <w:r>
-        <w:rPr>
-          <w:rFonts w:ascii="Times New Roman" w:hAnsi="Times New Roman" w:cs="Times New Roman"/>
-          <w:sz w:val="24"/>
-          <w:szCs w:val="24"/>
-        </w:rPr>
-        <w:t>regID</w:t>
-      </w:r>
-      <w:proofErr w:type="spellEnd"/>
-      <w:r>
-        <w:rPr>
-          <w:rFonts w:ascii="Times New Roman" w:hAnsi="Times New Roman" w:cs="Times New Roman"/>
-          <w:sz w:val="24"/>
-          <w:szCs w:val="24"/>
-        </w:rPr>
-        <w:t xml:space="preserve">. This is the "number" of the virtual register in the input program. For example, for "r3", </w:t>
-      </w:r>
-      <w:proofErr w:type="spellStart"/>
-      <w:r>
-        <w:rPr>
-          <w:rFonts w:ascii="Times New Roman" w:hAnsi="Times New Roman" w:cs="Times New Roman"/>
-          <w:sz w:val="24"/>
-          <w:szCs w:val="24"/>
-        </w:rPr>
-        <w:t>regID</w:t>
-      </w:r>
-      <w:proofErr w:type="spellEnd"/>
-      <w:r>
-        <w:rPr>
-          <w:rFonts w:ascii="Times New Roman" w:hAnsi="Times New Roman" w:cs="Times New Roman"/>
-          <w:sz w:val="24"/>
-          <w:szCs w:val="24"/>
-        </w:rPr>
-        <w:t xml:space="preserve"> would be 3.</w:t>
+      <w:r>
+        <w:rPr>
+          <w:rFonts w:ascii="Times New Roman" w:hAnsi="Times New Roman" w:cs="Times New Roman"/>
+          <w:sz w:val="24"/>
+          <w:szCs w:val="24"/>
+        </w:rPr>
+        <w:t>uint regID. This is the "number" of the virtual register in the input program. For example, for "r3", regID would be 3.</w:t>
       </w:r>
     </w:p>
     <w:p>
@@ -866,43 +546,7 @@
           <w:sz w:val="24"/>
           <w:szCs w:val="24"/>
         </w:rPr>
-        <w:t xml:space="preserve">An </w:t>
-      </w:r>
-      <w:proofErr w:type="spellStart"/>
-      <w:r>
-        <w:rPr>
-          <w:rFonts w:ascii="Times New Roman" w:hAnsi="Times New Roman" w:cs="Times New Roman"/>
-          <w:sz w:val="24"/>
-          <w:szCs w:val="24"/>
-        </w:rPr>
-        <w:t>enum</w:t>
-      </w:r>
-      <w:proofErr w:type="spellEnd"/>
-      <w:r>
-        <w:rPr>
-          <w:rFonts w:ascii="Times New Roman" w:hAnsi="Times New Roman" w:cs="Times New Roman"/>
-          <w:sz w:val="24"/>
-          <w:szCs w:val="24"/>
-        </w:rPr>
-        <w:t xml:space="preserve"> indicating whether the register is currently stored in a physical register, or in memory. </w:t>
-      </w:r>
-      <w:proofErr w:type="spellStart"/>
-      <w:r>
-        <w:rPr>
-          <w:rFonts w:ascii="Times New Roman" w:hAnsi="Times New Roman" w:cs="Times New Roman"/>
-          <w:sz w:val="24"/>
-          <w:szCs w:val="24"/>
-        </w:rPr>
-        <w:t>regStatus</w:t>
-      </w:r>
-      <w:proofErr w:type="spellEnd"/>
-      <w:r>
-        <w:rPr>
-          <w:rFonts w:ascii="Times New Roman" w:hAnsi="Times New Roman" w:cs="Times New Roman"/>
-          <w:sz w:val="24"/>
-          <w:szCs w:val="24"/>
-        </w:rPr>
-        <w:t xml:space="preserve"> status.</w:t>
+        <w:t>An enum indicating whether the register is currently stored in a physical register, or in memory. regStatus status.</w:t>
       </w:r>
     </w:p>
     <w:p>
@@ -950,41 +594,13 @@
           <w:szCs w:val="24"/>
         </w:rPr>
       </w:pPr>
-      <w:proofErr w:type="spellStart"/>
-      <w:r>
-        <w:rPr>
-          <w:rFonts w:ascii="Times New Roman" w:hAnsi="Times New Roman" w:cs="Times New Roman"/>
-          <w:sz w:val="24"/>
-          <w:szCs w:val="24"/>
-        </w:rPr>
-        <w:t>uint</w:t>
-      </w:r>
-      <w:proofErr w:type="spellEnd"/>
-      <w:r>
-        <w:rPr>
-          <w:rFonts w:ascii="Times New Roman" w:hAnsi="Times New Roman" w:cs="Times New Roman"/>
-          <w:sz w:val="24"/>
-          <w:szCs w:val="24"/>
-        </w:rPr>
-        <w:t xml:space="preserve"> </w:t>
-      </w:r>
-      <w:proofErr w:type="spellStart"/>
-      <w:r>
-        <w:rPr>
-          <w:rFonts w:ascii="Times New Roman" w:hAnsi="Times New Roman" w:cs="Times New Roman"/>
-          <w:sz w:val="24"/>
-          <w:szCs w:val="24"/>
-        </w:rPr>
-        <w:t>physID</w:t>
-      </w:r>
-      <w:proofErr w:type="spellEnd"/>
-      <w:r>
-        <w:rPr>
-          <w:rFonts w:ascii="Times New Roman" w:hAnsi="Times New Roman" w:cs="Times New Roman"/>
-          <w:sz w:val="24"/>
-          <w:szCs w:val="24"/>
-        </w:rPr>
-        <w:t>. Indicates the ID of the current physical register, if at all applicable.</w:t>
+      <w:r>
+        <w:rPr>
+          <w:rFonts w:ascii="Times New Roman" w:hAnsi="Times New Roman" w:cs="Times New Roman"/>
+          <w:sz w:val="24"/>
+          <w:szCs w:val="24"/>
+        </w:rPr>
+        <w:t>uint physID. Indicates the ID of the current physical register, if at all applicable.</w:t>
       </w:r>
     </w:p>
     <w:p>
@@ -1001,23 +617,13 @@
           <w:szCs w:val="24"/>
         </w:rPr>
       </w:pPr>
-      <w:proofErr w:type="spellStart"/>
-      <w:r>
-        <w:rPr>
-          <w:rFonts w:ascii="Times New Roman" w:hAnsi="Times New Roman" w:cs="Times New Roman"/>
-          <w:sz w:val="24"/>
-          <w:szCs w:val="24"/>
-        </w:rPr>
-        <w:t>uint</w:t>
-      </w:r>
-      <w:proofErr w:type="spellEnd"/>
-      <w:r>
-        <w:rPr>
-          <w:rFonts w:ascii="Times New Roman" w:hAnsi="Times New Roman" w:cs="Times New Roman"/>
-          <w:sz w:val="24"/>
-          <w:szCs w:val="24"/>
-        </w:rPr>
-        <w:t xml:space="preserve"> offset. Indicates the current memory offset where this register is stored, if at all applicable.</w:t>
+      <w:r>
+        <w:rPr>
+          <w:rFonts w:ascii="Times New Roman" w:hAnsi="Times New Roman" w:cs="Times New Roman"/>
+          <w:sz w:val="24"/>
+          <w:szCs w:val="24"/>
+        </w:rPr>
+        <w:t>uint offset. Indicates the current memory offset where this register is stored, if at all applicable.</w:t>
       </w:r>
     </w:p>
     <w:p>
@@ -1034,7 +640,6 @@
           <w:szCs w:val="24"/>
         </w:rPr>
       </w:pPr>
-      <w:proofErr w:type="spellStart"/>
       <w:r>
         <w:rPr>
           <w:rFonts w:ascii="Times New Roman" w:hAnsi="Times New Roman" w:cs="Times New Roman"/>
@@ -1042,70 +647,7 @@
           <w:szCs w:val="24"/>
         </w:rPr>
         <w:lastRenderedPageBreak/>
-        <w:t>regNode</w:t>
-      </w:r>
-      <w:proofErr w:type="spellEnd"/>
-      <w:r>
-        <w:rPr>
-          <w:rFonts w:ascii="Times New Roman" w:hAnsi="Times New Roman" w:cs="Times New Roman"/>
-          <w:sz w:val="24"/>
-          <w:szCs w:val="24"/>
-        </w:rPr>
-        <w:t xml:space="preserve"> next. A pointer to another </w:t>
-      </w:r>
-      <w:proofErr w:type="spellStart"/>
-      <w:r>
-        <w:rPr>
-          <w:rFonts w:ascii="Times New Roman" w:hAnsi="Times New Roman" w:cs="Times New Roman"/>
-          <w:sz w:val="24"/>
-          <w:szCs w:val="24"/>
-        </w:rPr>
-        <w:t>registerNode</w:t>
-      </w:r>
-      <w:proofErr w:type="spellEnd"/>
-      <w:r>
-        <w:rPr>
-          <w:rFonts w:ascii="Times New Roman" w:hAnsi="Times New Roman" w:cs="Times New Roman"/>
-          <w:sz w:val="24"/>
-          <w:szCs w:val="24"/>
-        </w:rPr>
-        <w:t xml:space="preserve"> </w:t>
-      </w:r>
-      <w:proofErr w:type="spellStart"/>
-      <w:r>
-        <w:rPr>
-          <w:rFonts w:ascii="Times New Roman" w:hAnsi="Times New Roman" w:cs="Times New Roman"/>
-          <w:sz w:val="24"/>
-          <w:szCs w:val="24"/>
-        </w:rPr>
-        <w:t>struct</w:t>
-      </w:r>
-      <w:proofErr w:type="spellEnd"/>
-      <w:r>
-        <w:rPr>
-          <w:rFonts w:ascii="Times New Roman" w:hAnsi="Times New Roman" w:cs="Times New Roman"/>
-          <w:sz w:val="24"/>
-          <w:szCs w:val="24"/>
-        </w:rPr>
-        <w:t xml:space="preserve">, as </w:t>
-      </w:r>
-      <w:proofErr w:type="spellStart"/>
-      <w:r>
-        <w:rPr>
-          <w:rFonts w:ascii="Times New Roman" w:hAnsi="Times New Roman" w:cs="Times New Roman"/>
-          <w:sz w:val="24"/>
-          <w:szCs w:val="24"/>
-        </w:rPr>
-        <w:t>regNodes</w:t>
-      </w:r>
-      <w:proofErr w:type="spellEnd"/>
-      <w:r>
-        <w:rPr>
-          <w:rFonts w:ascii="Times New Roman" w:hAnsi="Times New Roman" w:cs="Times New Roman"/>
-          <w:sz w:val="24"/>
-          <w:szCs w:val="24"/>
-        </w:rPr>
-        <w:t xml:space="preserve"> will be stored in a linked list.</w:t>
+        <w:t>regNode next. A pointer to another registerNode struct, as regNodes will be stored in a linked list.</w:t>
       </w:r>
     </w:p>
     <w:p>
@@ -1128,61 +670,7 @@
           <w:sz w:val="24"/>
           <w:szCs w:val="24"/>
         </w:rPr>
-        <w:t xml:space="preserve">Define the </w:t>
-      </w:r>
-      <w:proofErr w:type="spellStart"/>
-      <w:r>
-        <w:rPr>
-          <w:rFonts w:ascii="Times New Roman" w:hAnsi="Times New Roman" w:cs="Times New Roman"/>
-          <w:sz w:val="24"/>
-          <w:szCs w:val="24"/>
-        </w:rPr>
-        <w:t>intNode</w:t>
-      </w:r>
-      <w:proofErr w:type="spellEnd"/>
-      <w:r>
-        <w:rPr>
-          <w:rFonts w:ascii="Times New Roman" w:hAnsi="Times New Roman" w:cs="Times New Roman"/>
-          <w:sz w:val="24"/>
-          <w:szCs w:val="24"/>
-        </w:rPr>
-        <w:t xml:space="preserve"> (do so as a </w:t>
-      </w:r>
-      <w:proofErr w:type="spellStart"/>
-      <w:r>
-        <w:rPr>
-          <w:rFonts w:ascii="Times New Roman" w:hAnsi="Times New Roman" w:cs="Times New Roman"/>
-          <w:sz w:val="24"/>
-          <w:szCs w:val="24"/>
-        </w:rPr>
-        <w:t>struct</w:t>
-      </w:r>
-      <w:proofErr w:type="spellEnd"/>
-      <w:r>
-        <w:rPr>
-          <w:rFonts w:ascii="Times New Roman" w:hAnsi="Times New Roman" w:cs="Times New Roman"/>
-          <w:sz w:val="24"/>
-          <w:szCs w:val="24"/>
-        </w:rPr>
-        <w:t xml:space="preserve"> pointer like </w:t>
-      </w:r>
-      <w:proofErr w:type="spellStart"/>
-      <w:r>
-        <w:rPr>
-          <w:rFonts w:ascii="Times New Roman" w:hAnsi="Times New Roman" w:cs="Times New Roman"/>
-          <w:sz w:val="24"/>
-          <w:szCs w:val="24"/>
-        </w:rPr>
-        <w:t>regNode</w:t>
-      </w:r>
-      <w:proofErr w:type="spellEnd"/>
-      <w:r>
-        <w:rPr>
-          <w:rFonts w:ascii="Times New Roman" w:hAnsi="Times New Roman" w:cs="Times New Roman"/>
-          <w:sz w:val="24"/>
-          <w:szCs w:val="24"/>
-        </w:rPr>
-        <w:t>).</w:t>
+        <w:t>Define the intNode (do so as a struct pointer like regNode).</w:t>
       </w:r>
     </w:p>
     <w:p>
@@ -1199,23 +687,13 @@
           <w:szCs w:val="24"/>
         </w:rPr>
       </w:pPr>
-      <w:proofErr w:type="spellStart"/>
-      <w:r>
-        <w:rPr>
-          <w:rFonts w:ascii="Times New Roman" w:hAnsi="Times New Roman" w:cs="Times New Roman"/>
-          <w:sz w:val="24"/>
-          <w:szCs w:val="24"/>
-        </w:rPr>
-        <w:t>int</w:t>
-      </w:r>
-      <w:proofErr w:type="spellEnd"/>
-      <w:r>
-        <w:rPr>
-          <w:rFonts w:ascii="Times New Roman" w:hAnsi="Times New Roman" w:cs="Times New Roman"/>
-          <w:sz w:val="24"/>
-          <w:szCs w:val="24"/>
-        </w:rPr>
-        <w:t xml:space="preserve"> val. Indicates the value this node stores.</w:t>
+      <w:r>
+        <w:rPr>
+          <w:rFonts w:ascii="Times New Roman" w:hAnsi="Times New Roman" w:cs="Times New Roman"/>
+          <w:sz w:val="24"/>
+          <w:szCs w:val="24"/>
+        </w:rPr>
+        <w:t>int val. Indicates the value this node stores.</w:t>
       </w:r>
     </w:p>
     <w:p>
@@ -1232,41 +710,13 @@
           <w:szCs w:val="24"/>
         </w:rPr>
       </w:pPr>
-      <w:proofErr w:type="spellStart"/>
-      <w:r>
-        <w:rPr>
-          <w:rFonts w:ascii="Times New Roman" w:hAnsi="Times New Roman" w:cs="Times New Roman"/>
-          <w:sz w:val="24"/>
-          <w:szCs w:val="24"/>
-        </w:rPr>
-        <w:t>intNode</w:t>
-      </w:r>
-      <w:proofErr w:type="spellEnd"/>
-      <w:r>
-        <w:rPr>
-          <w:rFonts w:ascii="Times New Roman" w:hAnsi="Times New Roman" w:cs="Times New Roman"/>
-          <w:sz w:val="24"/>
-          <w:szCs w:val="24"/>
-        </w:rPr>
-        <w:t xml:space="preserve"> next. Indicates the next </w:t>
-      </w:r>
-      <w:proofErr w:type="spellStart"/>
-      <w:r>
-        <w:rPr>
-          <w:rFonts w:ascii="Times New Roman" w:hAnsi="Times New Roman" w:cs="Times New Roman"/>
-          <w:sz w:val="24"/>
-          <w:szCs w:val="24"/>
-        </w:rPr>
-        <w:t>intNode</w:t>
-      </w:r>
-      <w:proofErr w:type="spellEnd"/>
-      <w:r>
-        <w:rPr>
-          <w:rFonts w:ascii="Times New Roman" w:hAnsi="Times New Roman" w:cs="Times New Roman"/>
-          <w:sz w:val="24"/>
-          <w:szCs w:val="24"/>
-        </w:rPr>
-        <w:t xml:space="preserve"> in the linked list.</w:t>
+      <w:r>
+        <w:rPr>
+          <w:rFonts w:ascii="Times New Roman" w:hAnsi="Times New Roman" w:cs="Times New Roman"/>
+          <w:sz w:val="24"/>
+          <w:szCs w:val="24"/>
+        </w:rPr>
+        <w:t>intNode next. Indicates the next intNode in the linked list.</w:t>
       </w:r>
     </w:p>
     <w:p>
@@ -1297,43 +747,7 @@
           <w:sz w:val="24"/>
           <w:szCs w:val="24"/>
         </w:rPr>
-        <w:t xml:space="preserve">tor for a </w:t>
-      </w:r>
-      <w:proofErr w:type="spellStart"/>
-      <w:r>
-        <w:rPr>
-          <w:rFonts w:ascii="Times New Roman" w:hAnsi="Times New Roman" w:cs="Times New Roman"/>
-          <w:sz w:val="24"/>
-          <w:szCs w:val="24"/>
-        </w:rPr>
-        <w:t>regNode</w:t>
-      </w:r>
-      <w:proofErr w:type="spellEnd"/>
-      <w:r>
-        <w:rPr>
-          <w:rFonts w:ascii="Times New Roman" w:hAnsi="Times New Roman" w:cs="Times New Roman"/>
-          <w:sz w:val="24"/>
-          <w:szCs w:val="24"/>
-        </w:rPr>
-        <w:t xml:space="preserve"> given the needed input parameters. Every </w:t>
-      </w:r>
-      <w:proofErr w:type="spellStart"/>
-      <w:r>
-        <w:rPr>
-          <w:rFonts w:ascii="Times New Roman" w:hAnsi="Times New Roman" w:cs="Times New Roman"/>
-          <w:sz w:val="24"/>
-          <w:szCs w:val="24"/>
-        </w:rPr>
-        <w:t>regNode</w:t>
-      </w:r>
-      <w:proofErr w:type="spellEnd"/>
-      <w:r>
-        <w:rPr>
-          <w:rFonts w:ascii="Times New Roman" w:hAnsi="Times New Roman" w:cs="Times New Roman"/>
-          <w:sz w:val="24"/>
-          <w:szCs w:val="24"/>
-        </w:rPr>
-        <w:t xml:space="preserve"> assumes storage in a physical register by default, which makes sense by ILOC standards.</w:t>
+        <w:t>tor for a regNode given the needed input parameters. Every regNode assumes storage in a physical register by default, which makes sense by ILOC standards.</w:t>
       </w:r>
     </w:p>
     <w:p>
@@ -1356,25 +770,7 @@
           <w:sz w:val="24"/>
           <w:szCs w:val="24"/>
         </w:rPr>
-        <w:t xml:space="preserve">Make constructor for </w:t>
-      </w:r>
-      <w:proofErr w:type="spellStart"/>
-      <w:r>
-        <w:rPr>
-          <w:rFonts w:ascii="Times New Roman" w:hAnsi="Times New Roman" w:cs="Times New Roman"/>
-          <w:sz w:val="24"/>
-          <w:szCs w:val="24"/>
-        </w:rPr>
-        <w:t>intNode</w:t>
-      </w:r>
-      <w:proofErr w:type="spellEnd"/>
-      <w:r>
-        <w:rPr>
-          <w:rFonts w:ascii="Times New Roman" w:hAnsi="Times New Roman" w:cs="Times New Roman"/>
-          <w:sz w:val="24"/>
-          <w:szCs w:val="24"/>
-        </w:rPr>
-        <w:t xml:space="preserve"> given </w:t>
+        <w:t xml:space="preserve">Make constructor for intNode given </w:t>
       </w:r>
       <w:r>
         <w:rPr>
@@ -1405,25 +801,7 @@
           <w:sz w:val="24"/>
           <w:szCs w:val="24"/>
         </w:rPr>
-        <w:t xml:space="preserve">Make a function that can scan through a file line-by-line (using our aforementioned file-scanning skeleton) that will populate and return a linked list of </w:t>
-      </w:r>
-      <w:proofErr w:type="spellStart"/>
-      <w:r>
-        <w:rPr>
-          <w:rFonts w:ascii="Times New Roman" w:hAnsi="Times New Roman" w:cs="Times New Roman"/>
-          <w:sz w:val="24"/>
-          <w:szCs w:val="24"/>
-        </w:rPr>
-        <w:t>regNodes</w:t>
-      </w:r>
-      <w:proofErr w:type="spellEnd"/>
-      <w:r>
-        <w:rPr>
-          <w:rFonts w:ascii="Times New Roman" w:hAnsi="Times New Roman" w:cs="Times New Roman"/>
-          <w:sz w:val="24"/>
-          <w:szCs w:val="24"/>
-        </w:rPr>
-        <w:t xml:space="preserve"> with the corresponding information on each line (for the first pass, just a</w:t>
+        <w:t>Make a function that can scan through a file line-by-line (using our aforementioned file-scanning skeleton) that will populate and return a linked list of regNodes with the corresponding information on each line (for the first pass, just a</w:t>
       </w:r>
       <w:r>
         <w:rPr>
@@ -1493,43 +871,7 @@
           <w:sz w:val="24"/>
           <w:szCs w:val="24"/>
         </w:rPr>
-        <w:t xml:space="preserve">Make a function that can free a list of </w:t>
-      </w:r>
-      <w:proofErr w:type="spellStart"/>
-      <w:r>
-        <w:rPr>
-          <w:rFonts w:ascii="Times New Roman" w:hAnsi="Times New Roman" w:cs="Times New Roman"/>
-          <w:sz w:val="24"/>
-          <w:szCs w:val="24"/>
-        </w:rPr>
-        <w:t>regNodes</w:t>
-      </w:r>
-      <w:proofErr w:type="spellEnd"/>
-      <w:r>
-        <w:rPr>
-          <w:rFonts w:ascii="Times New Roman" w:hAnsi="Times New Roman" w:cs="Times New Roman"/>
-          <w:sz w:val="24"/>
-          <w:szCs w:val="24"/>
-        </w:rPr>
-        <w:t xml:space="preserve"> and the </w:t>
-      </w:r>
-      <w:proofErr w:type="spellStart"/>
-      <w:r>
-        <w:rPr>
-          <w:rFonts w:ascii="Times New Roman" w:hAnsi="Times New Roman" w:cs="Times New Roman"/>
-          <w:sz w:val="24"/>
-          <w:szCs w:val="24"/>
-        </w:rPr>
-        <w:t>intNodes</w:t>
-      </w:r>
-      <w:proofErr w:type="spellEnd"/>
-      <w:r>
-        <w:rPr>
-          <w:rFonts w:ascii="Times New Roman" w:hAnsi="Times New Roman" w:cs="Times New Roman"/>
-          <w:sz w:val="24"/>
-          <w:szCs w:val="24"/>
-        </w:rPr>
-        <w:t xml:space="preserve"> stored in each one. </w:t>
+        <w:t xml:space="preserve">Make a function that can free a list of regNodes and the intNodes stored in each one. </w:t>
       </w:r>
     </w:p>
     <w:p>
@@ -1611,6 +953,59 @@
           <w:szCs w:val="24"/>
         </w:rPr>
         <w:t>) will be implemented afterwards, because it draws from information used here.</w:t>
+      </w:r>
+    </w:p>
+    <w:p>
+      <w:pPr>
+        <w:spacing w:line="480" w:lineRule="auto"/>
+        <w:rPr>
+          <w:rFonts w:ascii="Times New Roman" w:hAnsi="Times New Roman" w:cs="Times New Roman"/>
+          <w:b/>
+          <w:i/>
+          <w:sz w:val="24"/>
+          <w:szCs w:val="24"/>
+        </w:rPr>
+      </w:pPr>
+      <w:r>
+        <w:rPr>
+          <w:rFonts w:ascii="Times New Roman" w:hAnsi="Times New Roman" w:cs="Times New Roman"/>
+          <w:b/>
+          <w:i/>
+          <w:sz w:val="24"/>
+          <w:szCs w:val="24"/>
+        </w:rPr>
+        <w:lastRenderedPageBreak/>
+        <w:t>SPECIAL NO</w:t>
+      </w:r>
+      <w:r>
+        <w:rPr>
+          <w:rFonts w:ascii="Times New Roman" w:hAnsi="Times New Roman" w:cs="Times New Roman"/>
+          <w:b/>
+          <w:i/>
+          <w:sz w:val="24"/>
+          <w:szCs w:val="24"/>
+        </w:rPr>
+        <w:t xml:space="preserve">TE: Don't spill r0 in </w:t>
+      </w:r>
+      <w:r>
+        <w:rPr>
+          <w:rFonts w:ascii="Times New Roman" w:hAnsi="Times New Roman" w:cs="Times New Roman"/>
+          <w:b/>
+          <w:i/>
+          <w:sz w:val="24"/>
+          <w:szCs w:val="24"/>
+        </w:rPr>
+        <w:t>top-down or bottom-down! It is present at all times in its own register, the machine register.</w:t>
+      </w:r>
+      <w:r>
+        <w:rPr>
+          <w:rFonts w:ascii="Times New Roman" w:hAnsi="Times New Roman" w:cs="Times New Roman"/>
+          <w:b/>
+          <w:i/>
+          <w:sz w:val="24"/>
+          <w:szCs w:val="24"/>
+        </w:rPr>
+        <w:t xml:space="preserve"> Keep in mind that PHYSICAL REGISTERS r1 and r2 are physical registers, but VIRTUAL registers r1 and r2 are in a different position.</w:t>
       </w:r>
     </w:p>
     <w:p>
@@ -1641,68 +1036,23 @@
           <w:sz w:val="24"/>
           <w:szCs w:val="24"/>
         </w:rPr>
-        <w:t xml:space="preserve"> a function that takes an input file and linked list of </w:t>
-      </w:r>
-      <w:proofErr w:type="spellStart"/>
-      <w:r>
-        <w:rPr>
-          <w:rFonts w:ascii="Times New Roman" w:hAnsi="Times New Roman" w:cs="Times New Roman"/>
-          <w:sz w:val="24"/>
-          <w:szCs w:val="24"/>
-        </w:rPr>
-        <w:t>regNodes</w:t>
-      </w:r>
-      <w:proofErr w:type="spellEnd"/>
-      <w:r>
-        <w:rPr>
-          <w:rFonts w:ascii="Times New Roman" w:hAnsi="Times New Roman" w:cs="Times New Roman"/>
-          <w:sz w:val="24"/>
-          <w:szCs w:val="24"/>
-        </w:rPr>
-        <w:t xml:space="preserve"> (having been populated with number of occurrences by the support function in Part 2) </w:t>
-      </w:r>
-      <w:r>
-        <w:rPr>
-          <w:rFonts w:ascii="Times New Roman" w:hAnsi="Times New Roman" w:cs="Times New Roman"/>
-          <w:sz w:val="24"/>
-          <w:szCs w:val="24"/>
-        </w:rPr>
-        <w:t xml:space="preserve">and determines </w:t>
-      </w:r>
-      <w:r>
-        <w:rPr>
-          <w:rFonts w:ascii="Times New Roman" w:hAnsi="Times New Roman" w:cs="Times New Roman"/>
-          <w:sz w:val="24"/>
-          <w:szCs w:val="24"/>
-        </w:rPr>
-        <w:lastRenderedPageBreak/>
-        <w:t xml:space="preserve">which of the nodes are spilled and which are in physical registers. </w:t>
-      </w:r>
-      <w:r>
-        <w:rPr>
-          <w:rFonts w:ascii="Times New Roman" w:hAnsi="Times New Roman" w:cs="Times New Roman"/>
-          <w:sz w:val="24"/>
-          <w:szCs w:val="24"/>
-        </w:rPr>
-        <w:t xml:space="preserve">We know what our feasible (r1, r2) and </w:t>
-      </w:r>
-      <w:proofErr w:type="spellStart"/>
-      <w:r>
-        <w:rPr>
-          <w:rFonts w:ascii="Times New Roman" w:hAnsi="Times New Roman" w:cs="Times New Roman"/>
-          <w:sz w:val="24"/>
-          <w:szCs w:val="24"/>
-        </w:rPr>
-        <w:t>allocatable</w:t>
-      </w:r>
-      <w:proofErr w:type="spellEnd"/>
-      <w:r>
-        <w:rPr>
-          <w:rFonts w:ascii="Times New Roman" w:hAnsi="Times New Roman" w:cs="Times New Roman"/>
-          <w:sz w:val="24"/>
-          <w:szCs w:val="24"/>
-        </w:rPr>
-        <w:t xml:space="preserve"> (r3, ...) registers are (if any) depending on </w:t>
+        <w:t xml:space="preserve"> a function that takes an input file and linked list of regNodes (having been populated with number of occurrences by the support function in Part 2) </w:t>
+      </w:r>
+      <w:r>
+        <w:rPr>
+          <w:rFonts w:ascii="Times New Roman" w:hAnsi="Times New Roman" w:cs="Times New Roman"/>
+          <w:sz w:val="24"/>
+          <w:szCs w:val="24"/>
+        </w:rPr>
+        <w:t xml:space="preserve">and determines which of the nodes are spilled and which are in physical registers. </w:t>
+      </w:r>
+      <w:r>
+        <w:rPr>
+          <w:rFonts w:ascii="Times New Roman" w:hAnsi="Times New Roman" w:cs="Times New Roman"/>
+          <w:sz w:val="24"/>
+          <w:szCs w:val="24"/>
+        </w:rPr>
+        <w:t xml:space="preserve">We know what our feasible (r1, r2) and allocatable (r3, ...) registers are (if any) depending on </w:t>
       </w:r>
       <w:r>
         <w:rPr>
@@ -1718,25 +1068,7 @@
           <w:sz w:val="24"/>
           <w:szCs w:val="24"/>
         </w:rPr>
-        <w:t xml:space="preserve">The status/location members of each </w:t>
-      </w:r>
-      <w:proofErr w:type="spellStart"/>
-      <w:r>
-        <w:rPr>
-          <w:rFonts w:ascii="Times New Roman" w:hAnsi="Times New Roman" w:cs="Times New Roman"/>
-          <w:sz w:val="24"/>
-          <w:szCs w:val="24"/>
-        </w:rPr>
-        <w:t>regNode</w:t>
-      </w:r>
-      <w:proofErr w:type="spellEnd"/>
-      <w:r>
-        <w:rPr>
-          <w:rFonts w:ascii="Times New Roman" w:hAnsi="Times New Roman" w:cs="Times New Roman"/>
-          <w:sz w:val="24"/>
-          <w:szCs w:val="24"/>
-        </w:rPr>
-        <w:t xml:space="preserve"> are changed accordingly. </w:t>
+        <w:t xml:space="preserve">The status/location members of each regNode are changed accordingly. </w:t>
       </w:r>
       <w:r>
         <w:rPr>
@@ -1767,51 +1099,15 @@
           <w:sz w:val="24"/>
           <w:szCs w:val="24"/>
         </w:rPr>
-        <w:t xml:space="preserve">Use the existing operations in the file as a stencil that we fill in with our </w:t>
-      </w:r>
-      <w:proofErr w:type="spellStart"/>
-      <w:r>
-        <w:rPr>
-          <w:rFonts w:ascii="Times New Roman" w:hAnsi="Times New Roman" w:cs="Times New Roman"/>
-          <w:sz w:val="24"/>
-          <w:szCs w:val="24"/>
-        </w:rPr>
-        <w:t>regNode</w:t>
-      </w:r>
-      <w:proofErr w:type="spellEnd"/>
-      <w:r>
-        <w:rPr>
-          <w:rFonts w:ascii="Times New Roman" w:hAnsi="Times New Roman" w:cs="Times New Roman"/>
-          <w:sz w:val="24"/>
-          <w:szCs w:val="24"/>
-        </w:rPr>
-        <w:t xml:space="preserve"> information</w:t>
-      </w:r>
-      <w:r>
-        <w:rPr>
-          <w:rFonts w:ascii="Times New Roman" w:hAnsi="Times New Roman" w:cs="Times New Roman"/>
-          <w:sz w:val="24"/>
-          <w:szCs w:val="24"/>
-        </w:rPr>
-        <w:t xml:space="preserve">. In main(), run the aforementioned operations that get us to having a populated, top-down allocated </w:t>
-      </w:r>
-      <w:proofErr w:type="spellStart"/>
-      <w:r>
-        <w:rPr>
-          <w:rFonts w:ascii="Times New Roman" w:hAnsi="Times New Roman" w:cs="Times New Roman"/>
-          <w:sz w:val="24"/>
-          <w:szCs w:val="24"/>
-        </w:rPr>
-        <w:t>regNode</w:t>
-      </w:r>
-      <w:proofErr w:type="spellEnd"/>
-      <w:r>
-        <w:rPr>
-          <w:rFonts w:ascii="Times New Roman" w:hAnsi="Times New Roman" w:cs="Times New Roman"/>
-          <w:sz w:val="24"/>
-          <w:szCs w:val="24"/>
-        </w:rPr>
-        <w:t xml:space="preserve"> list</w:t>
+        <w:t>Use the existing operations in the file as a stencil that we fill in with our regNode information</w:t>
+      </w:r>
+      <w:r>
+        <w:rPr>
+          <w:rFonts w:ascii="Times New Roman" w:hAnsi="Times New Roman" w:cs="Times New Roman"/>
+          <w:sz w:val="24"/>
+          <w:szCs w:val="24"/>
+        </w:rPr>
+        <w:t>. In main(), run the aforementioned operations that get us to having a populated, top-down allocated regNode list</w:t>
       </w:r>
       <w:r>
         <w:rPr>

</xml_diff>

<commit_message>
1) Made some logical clarifications to Section 3 (simple top-down allocation) so that I have a base to work off of.
</commit_message>
<xml_diff>
--- a/Supporting Documents/Plan of Action.docx
+++ b/Supporting Documents/Plan of Action.docx
@@ -952,7 +952,23 @@
           <w:sz w:val="24"/>
           <w:szCs w:val="24"/>
         </w:rPr>
-        <w:t>) will be implemented afterwards, because it draws from information used here.</w:t>
+        <w:t>) will be implemented afterwards, b</w:t>
+      </w:r>
+      <w:r>
+        <w:rPr>
+          <w:rFonts w:ascii="Times New Roman" w:hAnsi="Times New Roman" w:cs="Times New Roman"/>
+          <w:sz w:val="24"/>
+          <w:szCs w:val="24"/>
+        </w:rPr>
+        <w:t>ecause it draws from techniques</w:t>
+      </w:r>
+      <w:r>
+        <w:rPr>
+          <w:rFonts w:ascii="Times New Roman" w:hAnsi="Times New Roman" w:cs="Times New Roman"/>
+          <w:sz w:val="24"/>
+          <w:szCs w:val="24"/>
+        </w:rPr>
+        <w:t xml:space="preserve"> used here.</w:t>
       </w:r>
     </w:p>
     <w:p>
@@ -974,8 +990,48 @@
           <w:sz w:val="24"/>
           <w:szCs w:val="24"/>
         </w:rPr>
+        <w:t>SPECIAL NO</w:t>
+      </w:r>
+      <w:r>
+        <w:rPr>
+          <w:rFonts w:ascii="Times New Roman" w:hAnsi="Times New Roman" w:cs="Times New Roman"/>
+          <w:b/>
+          <w:i/>
+          <w:sz w:val="24"/>
+          <w:szCs w:val="24"/>
+        </w:rPr>
+        <w:t xml:space="preserve">TE: Don't spill r0 in </w:t>
+      </w:r>
+      <w:r>
+        <w:rPr>
+          <w:rFonts w:ascii="Times New Roman" w:hAnsi="Times New Roman" w:cs="Times New Roman"/>
+          <w:b/>
+          <w:i/>
+          <w:sz w:val="24"/>
+          <w:szCs w:val="24"/>
+        </w:rPr>
+        <w:t>top-down or bottom-down! It is present at all times in its own register, the machine register.</w:t>
+      </w:r>
+      <w:r>
+        <w:rPr>
+          <w:rFonts w:ascii="Times New Roman" w:hAnsi="Times New Roman" w:cs="Times New Roman"/>
+          <w:b/>
+          <w:i/>
+          <w:sz w:val="24"/>
+          <w:szCs w:val="24"/>
+        </w:rPr>
+        <w:t xml:space="preserve"> Keep in mind that PHYSICAL REGISTERS r1 and r2 are </w:t>
+      </w:r>
+      <w:r>
+        <w:rPr>
+          <w:rFonts w:ascii="Times New Roman" w:hAnsi="Times New Roman" w:cs="Times New Roman"/>
+          <w:b/>
+          <w:i/>
+          <w:sz w:val="24"/>
+          <w:szCs w:val="24"/>
+        </w:rPr>
         <w:lastRenderedPageBreak/>
-        <w:t>SPECIAL NO</w:t>
+        <w:t>physical registers, but VIRTUAL registers r1 and r2 are in a different position.</w:t>
       </w:r>
       <w:r>
         <w:rPr>
@@ -985,27 +1041,7 @@
           <w:sz w:val="24"/>
           <w:szCs w:val="24"/>
         </w:rPr>
-        <w:t xml:space="preserve">TE: Don't spill r0 in </w:t>
-      </w:r>
-      <w:r>
-        <w:rPr>
-          <w:rFonts w:ascii="Times New Roman" w:hAnsi="Times New Roman" w:cs="Times New Roman"/>
-          <w:b/>
-          <w:i/>
-          <w:sz w:val="24"/>
-          <w:szCs w:val="24"/>
-        </w:rPr>
-        <w:t>top-down or bottom-down! It is present at all times in its own register, the machine register.</w:t>
-      </w:r>
-      <w:r>
-        <w:rPr>
-          <w:rFonts w:ascii="Times New Roman" w:hAnsi="Times New Roman" w:cs="Times New Roman"/>
-          <w:b/>
-          <w:i/>
-          <w:sz w:val="24"/>
-          <w:szCs w:val="24"/>
-        </w:rPr>
-        <w:t xml:space="preserve"> Keep in mind that PHYSICAL REGISTERS r1 and r2 are physical registers, but VIRTUAL registers r1 and r2 are in a different position.</w:t>
+        <w:t xml:space="preserve"> Begin labeling allocatable registers from r3 and on, when k &gt; 2 (allocate r3 for k == 3, and so on).</w:t>
       </w:r>
     </w:p>
     <w:p>
@@ -1083,6 +1119,68 @@
       <w:pPr>
         <w:pStyle w:val="ListParagraph"/>
         <w:numPr>
+          <w:ilvl w:val="1"/>
+          <w:numId w:val="3"/>
+        </w:numPr>
+        <w:spacing w:line="480" w:lineRule="auto"/>
+        <w:rPr>
+          <w:rFonts w:ascii="Times New Roman" w:hAnsi="Times New Roman" w:cs="Times New Roman"/>
+          <w:sz w:val="24"/>
+          <w:szCs w:val="24"/>
+        </w:rPr>
+      </w:pPr>
+      <w:r>
+        <w:rPr>
+          <w:rFonts w:ascii="Times New Roman" w:hAnsi="Times New Roman" w:cs="Times New Roman"/>
+          <w:sz w:val="24"/>
+          <w:szCs w:val="24"/>
+        </w:rPr>
+        <w:t>I plan to create an array that stores pointers to the regNode structs, and then sort it in descending order of number of occurrences. Write a comparator function that can be plugged into qsort(), which can be used to sort an array in descending order. It will return a negative number if the first input has a greater number of occurrences, 0 if equal, and positive if fewer.</w:t>
+      </w:r>
+    </w:p>
+    <w:p>
+      <w:pPr>
+        <w:pStyle w:val="ListParagraph"/>
+        <w:numPr>
+          <w:ilvl w:val="1"/>
+          <w:numId w:val="3"/>
+        </w:numPr>
+        <w:spacing w:line="480" w:lineRule="auto"/>
+        <w:rPr>
+          <w:rFonts w:ascii="Times New Roman" w:hAnsi="Times New Roman" w:cs="Times New Roman"/>
+          <w:sz w:val="24"/>
+          <w:szCs w:val="24"/>
+        </w:rPr>
+      </w:pPr>
+      <w:r>
+        <w:rPr>
+          <w:rFonts w:ascii="Times New Roman" w:hAnsi="Times New Roman" w:cs="Times New Roman"/>
+          <w:sz w:val="24"/>
+          <w:szCs w:val="24"/>
+        </w:rPr>
+        <w:t>Once we have the regNodes in descending order of number of occurrences, we assign them to allocatable physical registers (if any) until we run out.</w:t>
+      </w:r>
+      <w:r>
+        <w:rPr>
+          <w:rFonts w:ascii="Times New Roman" w:hAnsi="Times New Roman" w:cs="Times New Roman"/>
+          <w:sz w:val="24"/>
+          <w:szCs w:val="24"/>
+        </w:rPr>
+        <w:t xml:space="preserve"> </w:t>
+      </w:r>
+      <w:r>
+        <w:rPr>
+          <w:rFonts w:ascii="Times New Roman" w:hAnsi="Times New Roman" w:cs="Times New Roman"/>
+          <w:sz w:val="24"/>
+          <w:szCs w:val="24"/>
+        </w:rPr>
+        <w:t>Then we spill everything following the last allocated virtual register (if any) into decreasing offsets (starting at -4).</w:t>
+      </w:r>
+    </w:p>
+    <w:p>
+      <w:pPr>
+        <w:pStyle w:val="ListParagraph"/>
+        <w:numPr>
           <w:ilvl w:val="0"/>
           <w:numId w:val="3"/>
         </w:numPr>
@@ -1099,15 +1197,23 @@
           <w:sz w:val="24"/>
           <w:szCs w:val="24"/>
         </w:rPr>
-        <w:t>Use the existing operations in the file as a stencil that we fill in with our regNode information</w:t>
-      </w:r>
-      <w:r>
-        <w:rPr>
-          <w:rFonts w:ascii="Times New Roman" w:hAnsi="Times New Roman" w:cs="Times New Roman"/>
-          <w:sz w:val="24"/>
-          <w:szCs w:val="24"/>
-        </w:rPr>
-        <w:t>. In main(), run the aforementioned operations that get us to having a populated, top-down allocated regNode list</w:t>
+        <w:t xml:space="preserve">In main(), </w:t>
+      </w:r>
+      <w:r>
+        <w:rPr>
+          <w:rFonts w:ascii="Times New Roman" w:hAnsi="Times New Roman" w:cs="Times New Roman"/>
+          <w:sz w:val="24"/>
+          <w:szCs w:val="24"/>
+        </w:rPr>
+        <w:t>perform</w:t>
+      </w:r>
+      <w:r>
+        <w:rPr>
+          <w:rFonts w:ascii="Times New Roman" w:hAnsi="Times New Roman" w:cs="Times New Roman"/>
+          <w:sz w:val="24"/>
+          <w:szCs w:val="24"/>
+        </w:rPr>
+        <w:t xml:space="preserve"> the aforementioned operations that get us to having a populated, top-down allocated regNode list</w:t>
       </w:r>
       <w:r>
         <w:rPr>
@@ -1123,15 +1229,103 @@
           <w:sz w:val="24"/>
           <w:szCs w:val="24"/>
         </w:rPr>
-        <w:t>. Then parse through the file line-by-line and m</w:t>
-      </w:r>
-      <w:r>
-        <w:rPr>
-          <w:rFonts w:ascii="Times New Roman" w:hAnsi="Times New Roman" w:cs="Times New Roman"/>
-          <w:sz w:val="24"/>
-          <w:szCs w:val="24"/>
-        </w:rPr>
-        <w:t>odify the registers accordingly, spilling/taking back registers as applicable.</w:t>
+        <w:t xml:space="preserve">. </w:t>
+      </w:r>
+      <w:r>
+        <w:rPr>
+          <w:rFonts w:ascii="Times New Roman" w:hAnsi="Times New Roman" w:cs="Times New Roman"/>
+          <w:sz w:val="24"/>
+          <w:szCs w:val="24"/>
+        </w:rPr>
+        <w:t>With that in mind, pass the information to a function specifically for simple top-down allocation.</w:t>
+      </w:r>
+    </w:p>
+    <w:p>
+      <w:pPr>
+        <w:pStyle w:val="ListParagraph"/>
+        <w:numPr>
+          <w:ilvl w:val="0"/>
+          <w:numId w:val="3"/>
+        </w:numPr>
+        <w:spacing w:line="480" w:lineRule="auto"/>
+        <w:rPr>
+          <w:rFonts w:ascii="Times New Roman" w:hAnsi="Times New Roman" w:cs="Times New Roman"/>
+          <w:sz w:val="24"/>
+          <w:szCs w:val="24"/>
+        </w:rPr>
+      </w:pPr>
+      <w:r>
+        <w:rPr>
+          <w:rFonts w:ascii="Times New Roman" w:hAnsi="Times New Roman" w:cs="Times New Roman"/>
+          <w:sz w:val="24"/>
+          <w:szCs w:val="24"/>
+        </w:rPr>
+        <w:lastRenderedPageBreak/>
+        <w:t>Then parse through the file line-by-line</w:t>
+      </w:r>
+      <w:r>
+        <w:rPr>
+          <w:rFonts w:ascii="Times New Roman" w:hAnsi="Times New Roman" w:cs="Times New Roman"/>
+          <w:sz w:val="24"/>
+          <w:szCs w:val="24"/>
+        </w:rPr>
+        <w:t xml:space="preserve"> using the skeleton</w:t>
+      </w:r>
+      <w:r>
+        <w:rPr>
+          <w:rFonts w:ascii="Times New Roman" w:hAnsi="Times New Roman" w:cs="Times New Roman"/>
+          <w:sz w:val="24"/>
+          <w:szCs w:val="24"/>
+        </w:rPr>
+        <w:t xml:space="preserve"> (nextNum() calls and so on)</w:t>
+      </w:r>
+      <w:r>
+        <w:rPr>
+          <w:rFonts w:ascii="Times New Roman" w:hAnsi="Times New Roman" w:cs="Times New Roman"/>
+          <w:sz w:val="24"/>
+          <w:szCs w:val="24"/>
+        </w:rPr>
+        <w:t xml:space="preserve"> </w:t>
+      </w:r>
+      <w:r>
+        <w:rPr>
+          <w:rFonts w:ascii="Times New Roman" w:hAnsi="Times New Roman" w:cs="Times New Roman"/>
+          <w:sz w:val="24"/>
+          <w:szCs w:val="24"/>
+        </w:rPr>
+        <w:t>and rewrite the operations, perfor</w:t>
+      </w:r>
+      <w:r>
+        <w:rPr>
+          <w:rFonts w:ascii="Times New Roman" w:hAnsi="Times New Roman" w:cs="Times New Roman"/>
+          <w:sz w:val="24"/>
+          <w:szCs w:val="24"/>
+        </w:rPr>
+        <w:t>ming spill operations as needed (sear</w:t>
+      </w:r>
+      <w:r>
+        <w:rPr>
+          <w:rFonts w:ascii="Times New Roman" w:hAnsi="Times New Roman" w:cs="Times New Roman"/>
+          <w:sz w:val="24"/>
+          <w:szCs w:val="24"/>
+        </w:rPr>
+        <w:t xml:space="preserve">ch for a virtual register in the line and see if we need to spill it back to a feasible register, or spill a value from a feasible </w:t>
+      </w:r>
+      <w:r>
+        <w:rPr>
+          <w:rFonts w:ascii="Times New Roman" w:hAnsi="Times New Roman" w:cs="Times New Roman"/>
+          <w:sz w:val="24"/>
+          <w:szCs w:val="24"/>
+        </w:rPr>
+        <w:t xml:space="preserve">register to a virtual register, etc). </w:t>
+      </w:r>
+      <w:r>
+        <w:rPr>
+          <w:rFonts w:ascii="Times New Roman" w:hAnsi="Times New Roman" w:cs="Times New Roman"/>
+          <w:sz w:val="24"/>
+          <w:szCs w:val="24"/>
+        </w:rPr>
+        <w:t>Use the status member of a regNode, offset, and physId accordingly.</w:t>
       </w:r>
     </w:p>
     <w:p>
@@ -1231,7 +1425,7 @@
         <w:rFonts w:hint="default"/>
       </w:rPr>
     </w:lvl>
-    <w:lvl w:ilvl="1" w:tplc="04090019" w:tentative="1">
+    <w:lvl w:ilvl="1" w:tplc="04090019">
       <w:start w:val="1"/>
       <w:numFmt w:val="lowerLetter"/>
       <w:lvlText w:val="%2."/>

</xml_diff>

<commit_message>
1) Added another clarification to the design doc. Committing regularly in case I need to work away from the desktop..
</commit_message>
<xml_diff>
--- a/Supporting Documents/Plan of Action.docx
+++ b/Supporting Documents/Plan of Action.docx
@@ -1158,6 +1158,37 @@
           <w:sz w:val="24"/>
           <w:szCs w:val="24"/>
         </w:rPr>
+        <w:t xml:space="preserve">Create a function that takes the regNode list head as input, and returns an array of regNodes (remember, these are pointers) sorted in descending order of the number of occurrences they have. It will use the comparator described above. </w:t>
+      </w:r>
+      <w:r>
+        <w:rPr>
+          <w:rFonts w:ascii="Times New Roman" w:hAnsi="Times New Roman" w:cs="Times New Roman"/>
+          <w:sz w:val="24"/>
+          <w:szCs w:val="24"/>
+        </w:rPr>
+        <w:t>This will be used in both top-down phases.</w:t>
+      </w:r>
+    </w:p>
+    <w:p>
+      <w:pPr>
+        <w:pStyle w:val="ListParagraph"/>
+        <w:numPr>
+          <w:ilvl w:val="1"/>
+          <w:numId w:val="3"/>
+        </w:numPr>
+        <w:spacing w:line="480" w:lineRule="auto"/>
+        <w:rPr>
+          <w:rFonts w:ascii="Times New Roman" w:hAnsi="Times New Roman" w:cs="Times New Roman"/>
+          <w:sz w:val="24"/>
+          <w:szCs w:val="24"/>
+        </w:rPr>
+      </w:pPr>
+      <w:r>
+        <w:rPr>
+          <w:rFonts w:ascii="Times New Roman" w:hAnsi="Times New Roman" w:cs="Times New Roman"/>
+          <w:sz w:val="24"/>
+          <w:szCs w:val="24"/>
+        </w:rPr>
         <w:t>Once we have the regNodes in descending order of number of occurrences, we assign them to allocatable physical registers (if any) until we run out.</w:t>
       </w:r>
       <w:r>
@@ -1221,7 +1252,16 @@
           <w:sz w:val="24"/>
           <w:szCs w:val="24"/>
         </w:rPr>
-        <w:t>, making use of the arguments for number of registers (Section 2) and the filename (converted to a file pointer that's passed into the support functions)</w:t>
+        <w:t xml:space="preserve">, making use of the arguments for number of registers </w:t>
+      </w:r>
+      <w:r>
+        <w:rPr>
+          <w:rFonts w:ascii="Times New Roman" w:hAnsi="Times New Roman" w:cs="Times New Roman"/>
+          <w:sz w:val="24"/>
+          <w:szCs w:val="24"/>
+        </w:rPr>
+        <w:lastRenderedPageBreak/>
+        <w:t>(Section 2) and the filename (converted to a file pointer that's passed into the support functions)</w:t>
       </w:r>
       <w:r>
         <w:rPr>
@@ -1260,7 +1300,6 @@
           <w:sz w:val="24"/>
           <w:szCs w:val="24"/>
         </w:rPr>
-        <w:lastRenderedPageBreak/>
         <w:t>Then parse through the file line-by-line</w:t>
       </w:r>
       <w:r>

</xml_diff>

<commit_message>
1) Added general function macros to the .h file, and the macro for the top-down allocator method. 2) Refactored the regNode list printing to be in two functions: one that traverses the regNode and calls printRegNode(), and that latter function which prints out a regNode's contents. 3) Added/modified documentation.
</commit_message>
<xml_diff>
--- a/Supporting Documents/Plan of Action.docx
+++ b/Supporting Documents/Plan of Action.docx
@@ -1366,6 +1366,21 @@
         </w:rPr>
         <w:t>Use the status member of a regNode, offset, and physId accordingly.</w:t>
       </w:r>
+    </w:p>
+    <w:p>
+      <w:pPr>
+        <w:pStyle w:val="ListParagraph"/>
+        <w:numPr>
+          <w:ilvl w:val="1"/>
+          <w:numId w:val="3"/>
+        </w:numPr>
+        <w:spacing w:line="480" w:lineRule="auto"/>
+        <w:rPr>
+          <w:rFonts w:ascii="Times New Roman" w:hAnsi="Times New Roman" w:cs="Times New Roman"/>
+          <w:sz w:val="24"/>
+          <w:szCs w:val="24"/>
+        </w:rPr>
+      </w:pPr>
     </w:p>
     <w:p>
       <w:pPr>

</xml_diff>